<commit_message>
Fix colours and remove instructions
</commit_message>
<xml_diff>
--- a/SRS_Draft.docx
+++ b/SRS_Draft.docx
@@ -557,22 +557,12 @@
     </w:p>
     <w:p>
       <w:pPr>
-        <w:pStyle w:val="Description"/>
-        <w:rPr/>
-      </w:pPr>
-      <w:r>
-        <w:rPr/>
-        <w:t>Αναφορά σε πηγές πληροφοριών στο μέτρο της αναγκαιότητας για την κατανόηση του συστήματος</w:t>
-      </w:r>
-    </w:p>
-    <w:p>
-      <w:pPr>
-        <w:pStyle w:val="Description"/>
-        <w:rPr/>
-      </w:pPr>
-      <w:r>
-        <w:rPr/>
-        <w:t>ΝΑ ΜΗΝ ΣΥΜΠΛΗΡΩΘΕΙ ΑΝ ΔΕΝ ΑΠΑΙΤΕΙΤΑΙ</w:t>
+        <w:pStyle w:val="Normal"/>
+        <w:rPr/>
+      </w:pPr>
+      <w:r>
+        <w:rPr/>
+        <w:t>N/A</w:t>
       </w:r>
     </w:p>
     <w:p>
@@ -645,16 +635,6 @@
     </w:p>
     <w:p>
       <w:pPr>
-        <w:pStyle w:val="Description"/>
-        <w:rPr/>
-      </w:pPr>
-      <w:r>
-        <w:rPr/>
-        <w:t>Αναφορά στους ρόλους που αφορά η περίπτωση χρήσης</w:t>
-      </w:r>
-    </w:p>
-    <w:p>
-      <w:pPr>
         <w:pStyle w:val="ListParagraph"/>
         <w:numPr>
           <w:ilvl w:val="0"/>
@@ -677,16 +657,6 @@
         <w:t>3.1.1.2</w:t>
         <w:tab/>
         <w:t>Προϋποθέσεις εκτέλεσης</w:t>
-      </w:r>
-    </w:p>
-    <w:p>
-      <w:pPr>
-        <w:pStyle w:val="Description"/>
-        <w:rPr/>
-      </w:pPr>
-      <w:r>
-        <w:rPr/>
-        <w:t>Καταγραφή των συνθηκών που πρέπει να ισχύουν ώστε να μπορεί να εκτελεστεί η περίπτωση χρήσης</w:t>
       </w:r>
     </w:p>
     <w:p>
@@ -1938,7 +1908,7 @@
         <w:rPr/>
         <w:drawing>
           <wp:inline distT="0" distB="0" distL="0" distR="0">
-            <wp:extent cx="5727700" cy="8267700"/>
+            <wp:extent cx="4834890" cy="6978650"/>
             <wp:effectExtent l="0" t="0" r="0" b="0"/>
             <wp:docPr id="4" name="Picture 1" descr=""/>
             <wp:cNvGraphicFramePr>
@@ -1962,7 +1932,7 @@
                   <pic:spPr bwMode="auto">
                     <a:xfrm>
                       <a:off x="0" y="0"/>
-                      <a:ext cx="5727700" cy="8267700"/>
+                      <a:ext cx="4834890" cy="6978650"/>
                     </a:xfrm>
                     <a:prstGeom prst="rect">
                       <a:avLst/>
@@ -2375,6 +2345,48 @@
         <w:ind w:left="0" w:right="0" w:hanging="0"/>
         <w:jc w:val="left"/>
         <w:rPr>
+          <w:sz w:val="20"/>
+          <w:szCs w:val="20"/>
+        </w:rPr>
+      </w:pPr>
+      <w:r>
+        <w:rPr>
+          <w:sz w:val="20"/>
+          <w:szCs w:val="20"/>
+        </w:rPr>
+        <w:t xml:space="preserve">Οι ρόλοι που εμπλέκονται είναι ένα υποσύνολο των διαχειριστών χώρων στάθμευσης οχημάτων, οι αναλυτές δεδομένων (Data Analysts). Εντούτοις, είναι χρήστες όπως όλοι οι υπόλοιποι αλλά με Privileged πρόσβαση σε συγκεκριμένα δεδομένα που αφορούν τους ιδιοκτήτες σταθμών (Parking) ηλεκτρικής ενέργειας. </w:t>
+      </w:r>
+    </w:p>
+    <w:p>
+      <w:pPr>
+        <w:pStyle w:val="Heading4"/>
+        <w:rPr/>
+      </w:pPr>
+      <w:r>
+        <w:rPr/>
+        <w:t>3.1.</w:t>
+      </w:r>
+      <w:r>
+        <w:rPr>
+          <w:rFonts w:eastAsia="" w:cs="" w:cstheme="majorBidi" w:eastAsiaTheme="majorEastAsia"/>
+          <w:i/>
+          <w:iCs/>
+          <w:color w:val="2F5496" w:themeColor="accent1" w:themeShade="bf"/>
+          <w:lang w:val="el-GR"/>
+        </w:rPr>
+        <w:t>2</w:t>
+      </w:r>
+      <w:r>
+        <w:rPr/>
+        <w:t>.2</w:t>
+        <w:tab/>
+        <w:t>Προϋποθέσεις εκτέλεσης</w:t>
+      </w:r>
+    </w:p>
+    <w:p>
+      <w:pPr>
+        <w:pStyle w:val="Normal"/>
+        <w:rPr>
           <w:rFonts w:ascii="Calibri" w:hAnsi="Calibri" w:eastAsia="Calibri" w:cs="Calibri"/>
           <w:b w:val="false"/>
           <w:b w:val="false"/>
@@ -2394,125 +2406,7 @@
         </w:rPr>
       </w:pPr>
       <w:r>
-        <w:rPr>
-          <w:rFonts w:eastAsia="Calibri" w:cs="Calibri"/>
-          <w:b w:val="false"/>
-          <w:i/>
-          <w:caps w:val="false"/>
-          <w:smallCaps w:val="false"/>
-          <w:strike w:val="false"/>
-          <w:dstrike w:val="false"/>
-          <w:color w:val="8496B0"/>
-          <w:position w:val="0"/>
-          <w:sz w:val="20"/>
-          <w:sz w:val="20"/>
-          <w:szCs w:val="20"/>
-          <w:u w:val="none"/>
-          <w:shd w:fill="auto" w:val="clear"/>
-          <w:vertAlign w:val="baseline"/>
-        </w:rPr>
-        <w:t>Αναφορά στους ρόλους που αφορά η περίπτωση χρήσης</w:t>
-      </w:r>
-    </w:p>
-    <w:p>
-      <w:pPr>
-        <w:pStyle w:val="Normal1"/>
-        <w:keepNext w:val="false"/>
-        <w:keepLines w:val="false"/>
-        <w:widowControl/>
-        <w:pBdr/>
-        <w:shd w:val="clear" w:fill="auto"/>
-        <w:spacing w:lineRule="auto" w:line="240" w:before="120" w:after="0"/>
-        <w:ind w:left="0" w:right="0" w:hanging="0"/>
-        <w:jc w:val="left"/>
-        <w:rPr>
-          <w:sz w:val="20"/>
-          <w:szCs w:val="20"/>
-        </w:rPr>
-      </w:pPr>
-      <w:r>
-        <w:rPr>
-          <w:sz w:val="20"/>
-          <w:szCs w:val="20"/>
-        </w:rPr>
-        <w:t xml:space="preserve">Οι ρόλοι που εμπλέκονται είναι ένα υποσύνολο των διαχειριστών χώρων στάθμευσης οχημάτων, οι αναλυτές δεδομένων (Data Analysts). Εντούτοις, είναι χρήστες όπως όλοι οι υπόλοιποι αλλά με Privileged πρόσβαση σε συγκεκριμένα δεδομένα που αφορούν τους ιδιοκτήτες σταθμών (Parking) ηλεκτρικής ενέργειας. </w:t>
-      </w:r>
-    </w:p>
-    <w:p>
-      <w:pPr>
-        <w:pStyle w:val="Heading4"/>
-        <w:rPr/>
-      </w:pPr>
-      <w:r>
-        <w:rPr/>
-        <w:t>3.1.</w:t>
-      </w:r>
-      <w:r>
-        <w:rPr>
-          <w:rFonts w:eastAsia="" w:cs="" w:cstheme="majorBidi" w:eastAsiaTheme="majorEastAsia"/>
-          <w:i/>
-          <w:iCs/>
-          <w:color w:val="2F5496" w:themeColor="accent1" w:themeShade="bf"/>
-          <w:lang w:val="el-GR"/>
-        </w:rPr>
-        <w:t>2</w:t>
-      </w:r>
-      <w:r>
-        <w:rPr/>
-        <w:t>.2</w:t>
-        <w:tab/>
-        <w:t>Προϋποθέσεις εκτέλεσης</w:t>
-      </w:r>
-    </w:p>
-    <w:p>
-      <w:pPr>
-        <w:pStyle w:val="Normal1"/>
-        <w:keepNext w:val="false"/>
-        <w:keepLines w:val="false"/>
-        <w:widowControl/>
-        <w:pBdr/>
-        <w:shd w:val="clear" w:fill="auto"/>
-        <w:spacing w:lineRule="auto" w:line="240" w:before="120" w:after="0"/>
-        <w:ind w:left="0" w:right="0" w:hanging="0"/>
-        <w:jc w:val="left"/>
-        <w:rPr>
-          <w:rFonts w:ascii="Calibri" w:hAnsi="Calibri" w:eastAsia="Calibri" w:cs="Calibri"/>
-          <w:b w:val="false"/>
-          <w:b w:val="false"/>
-          <w:i/>
-          <w:i/>
-          <w:caps w:val="false"/>
-          <w:smallCaps w:val="false"/>
-          <w:strike w:val="false"/>
-          <w:dstrike w:val="false"/>
-          <w:color w:val="8496B0"/>
-          <w:position w:val="0"/>
-          <w:sz w:val="24"/>
-          <w:sz w:val="20"/>
-          <w:szCs w:val="20"/>
-          <w:u w:val="none"/>
-          <w:vertAlign w:val="baseline"/>
-        </w:rPr>
-      </w:pPr>
-      <w:r>
-        <w:rPr>
-          <w:rFonts w:eastAsia="Calibri" w:cs="Calibri"/>
-          <w:b w:val="false"/>
-          <w:i/>
-          <w:caps w:val="false"/>
-          <w:smallCaps w:val="false"/>
-          <w:strike w:val="false"/>
-          <w:dstrike w:val="false"/>
-          <w:color w:val="8496B0"/>
-          <w:position w:val="0"/>
-          <w:sz w:val="20"/>
-          <w:sz w:val="20"/>
-          <w:szCs w:val="20"/>
-          <w:u w:val="none"/>
-          <w:shd w:fill="auto" w:val="clear"/>
-          <w:vertAlign w:val="baseline"/>
-        </w:rPr>
-        <w:t>Καταγραφή των συνθηκών που πρέπει να ισχύουν ώστε να μπορεί να εκτελεστεί η περίπτωση χρήσης</w:t>
+        <w:rPr/>
       </w:r>
     </w:p>
     <w:p>
@@ -2611,43 +2505,16 @@
         <w:ind w:left="0" w:right="0" w:hanging="0"/>
         <w:jc w:val="left"/>
         <w:rPr>
-          <w:rFonts w:ascii="Calibri" w:hAnsi="Calibri" w:eastAsia="Calibri" w:cs="Calibri"/>
-          <w:b w:val="false"/>
-          <w:b w:val="false"/>
-          <w:i/>
-          <w:i/>
-          <w:caps w:val="false"/>
-          <w:smallCaps w:val="false"/>
-          <w:strike w:val="false"/>
-          <w:dstrike w:val="false"/>
-          <w:color w:val="8496B0"/>
-          <w:position w:val="0"/>
-          <w:sz w:val="24"/>
-          <w:sz w:val="20"/>
-          <w:szCs w:val="20"/>
-          <w:u w:val="none"/>
-          <w:vertAlign w:val="baseline"/>
-        </w:rPr>
-      </w:pPr>
-      <w:r>
-        <w:rPr>
-          <w:rFonts w:eastAsia="Calibri" w:cs="Calibri"/>
-          <w:b w:val="false"/>
-          <w:i/>
-          <w:caps w:val="false"/>
-          <w:smallCaps w:val="false"/>
-          <w:strike w:val="false"/>
-          <w:dstrike w:val="false"/>
-          <w:color w:val="8496B0"/>
-          <w:position w:val="0"/>
-          <w:sz w:val="20"/>
-          <w:sz w:val="20"/>
-          <w:szCs w:val="20"/>
-          <w:u w:val="none"/>
-          <w:shd w:fill="auto" w:val="clear"/>
-          <w:vertAlign w:val="baseline"/>
-        </w:rPr>
-        <w:t>Αναφορά στο περιβάλλον στο οποίο εκτελείται η περίπτωση χρήσης. Πχ "διαδικτυακή διεπαφή χρήστη", "DBMS" κλπ</w:t>
+          <w:sz w:val="20"/>
+          <w:szCs w:val="20"/>
+        </w:rPr>
+      </w:pPr>
+      <w:r>
+        <w:rPr>
+          <w:sz w:val="20"/>
+          <w:szCs w:val="20"/>
+        </w:rPr>
+        <w:t>Η ενημέρωση του αναλυτή δεδομένων γίνεται είτε μέσω της διαδικτυακής διεπαφής (online), από την σελίδα της πλατφόρμας είτε με την χρήση των REST API της εφαρμογής είτε με χρήση του CLI που παρέχεται σε εγκεκριμένους χρήστες.</w:t>
       </w:r>
     </w:p>
     <w:p>
@@ -2671,30 +2538,6 @@
           <w:sz w:val="20"/>
           <w:szCs w:val="20"/>
         </w:rPr>
-        <w:t>Η ενημέρωση του αναλυτή δεδομένων γίνεται είτε μέσω της διαδικτυακής διεπαφής (online), από την σελίδα της πλατφόρμας είτε με την χρήση των REST API της εφαρμογής είτε με χρήση του CLI που παρέχεται σε εγκεκριμένους χρήστες.</w:t>
-      </w:r>
-    </w:p>
-    <w:p>
-      <w:pPr>
-        <w:pStyle w:val="Normal1"/>
-        <w:keepNext w:val="false"/>
-        <w:keepLines w:val="false"/>
-        <w:widowControl/>
-        <w:pBdr/>
-        <w:shd w:val="clear" w:fill="auto"/>
-        <w:spacing w:lineRule="auto" w:line="240" w:before="120" w:after="0"/>
-        <w:ind w:left="0" w:right="0" w:hanging="0"/>
-        <w:jc w:val="left"/>
-        <w:rPr>
-          <w:sz w:val="20"/>
-          <w:szCs w:val="20"/>
-        </w:rPr>
-      </w:pPr>
-      <w:r>
-        <w:rPr>
-          <w:sz w:val="20"/>
-          <w:szCs w:val="20"/>
-        </w:rPr>
       </w:r>
     </w:p>
     <w:p>
@@ -2721,57 +2564,6 @@
         <w:t>.4</w:t>
         <w:tab/>
         <w:t xml:space="preserve">Δεδομένα εισόδου </w:t>
-      </w:r>
-    </w:p>
-    <w:p>
-      <w:pPr>
-        <w:pStyle w:val="Normal1"/>
-        <w:keepNext w:val="false"/>
-        <w:keepLines w:val="false"/>
-        <w:widowControl/>
-        <w:pBdr/>
-        <w:shd w:val="clear" w:fill="auto"/>
-        <w:spacing w:lineRule="auto" w:line="240" w:before="120" w:after="0"/>
-        <w:ind w:left="0" w:right="0" w:hanging="0"/>
-        <w:jc w:val="left"/>
-        <w:rPr>
-          <w:rFonts w:ascii="Calibri" w:hAnsi="Calibri" w:eastAsia="Calibri" w:cs="Calibri"/>
-          <w:b w:val="false"/>
-          <w:b w:val="false"/>
-          <w:i/>
-          <w:i/>
-          <w:caps w:val="false"/>
-          <w:smallCaps w:val="false"/>
-          <w:strike w:val="false"/>
-          <w:dstrike w:val="false"/>
-          <w:color w:val="8496B0"/>
-          <w:position w:val="0"/>
-          <w:sz w:val="24"/>
-          <w:sz w:val="20"/>
-          <w:szCs w:val="20"/>
-          <w:u w:val="none"/>
-          <w:vertAlign w:val="baseline"/>
-        </w:rPr>
-      </w:pPr>
-      <w:r>
-        <w:rPr>
-          <w:rFonts w:eastAsia="Calibri" w:cs="Calibri"/>
-          <w:b w:val="false"/>
-          <w:i/>
-          <w:caps w:val="false"/>
-          <w:smallCaps w:val="false"/>
-          <w:strike w:val="false"/>
-          <w:dstrike w:val="false"/>
-          <w:color w:val="8496B0"/>
-          <w:position w:val="0"/>
-          <w:sz w:val="20"/>
-          <w:sz w:val="20"/>
-          <w:szCs w:val="20"/>
-          <w:u w:val="none"/>
-          <w:shd w:fill="auto" w:val="clear"/>
-          <w:vertAlign w:val="baseline"/>
-        </w:rPr>
-        <w:t xml:space="preserve">Καταγραφή δεδομένων εισόδου και εξόδου και συνθηκών εγκυρότητας αυτών. </w:t>
       </w:r>
     </w:p>
     <w:p>
@@ -2943,46 +2735,6 @@
         <w:t>.5</w:t>
         <w:tab/>
         <w:t>Αλληλουχία ενεργειών - επιθυμητή συμπεριφορά</w:t>
-      </w:r>
-    </w:p>
-    <w:p>
-      <w:pPr>
-        <w:pStyle w:val="Normal1"/>
-        <w:keepNext w:val="false"/>
-        <w:keepLines w:val="false"/>
-        <w:widowControl/>
-        <w:pBdr/>
-        <w:shd w:val="clear" w:fill="auto"/>
-        <w:spacing w:lineRule="auto" w:line="240" w:before="120" w:after="0"/>
-        <w:ind w:left="0" w:right="0" w:hanging="0"/>
-        <w:jc w:val="left"/>
-        <w:rPr>
-          <w:i/>
-          <w:i/>
-          <w:color w:val="8496B0"/>
-          <w:sz w:val="20"/>
-          <w:szCs w:val="20"/>
-        </w:rPr>
-      </w:pPr>
-      <w:r>
-        <w:rPr>
-          <w:rFonts w:eastAsia="Calibri" w:cs="Calibri"/>
-          <w:b w:val="false"/>
-          <w:i/>
-          <w:caps w:val="false"/>
-          <w:smallCaps w:val="false"/>
-          <w:strike w:val="false"/>
-          <w:dstrike w:val="false"/>
-          <w:color w:val="8496B0"/>
-          <w:position w:val="0"/>
-          <w:sz w:val="20"/>
-          <w:sz w:val="20"/>
-          <w:szCs w:val="20"/>
-          <w:u w:val="none"/>
-          <w:shd w:fill="auto" w:val="clear"/>
-          <w:vertAlign w:val="baseline"/>
-        </w:rPr>
-        <w:t>Περιγραφή με κείμενο (Βήμα 1, Βήμα 2 κλπ) και διαγράμματα UML αλληλουχίας (Sequence) και δραστηριοτήτων (Activity). Περιλαμβάνεται η συμπεριφορά σε απρόβλεπτες καταστάσεις και σφάλματα (εναλλακτικές ροές).</w:t>
       </w:r>
     </w:p>
     <w:p>
@@ -4038,7 +3790,9 @@
         <w:spacing w:lineRule="auto" w:line="240" w:before="120" w:after="0"/>
         <w:ind w:left="0" w:right="0" w:hanging="0"/>
         <w:jc w:val="left"/>
-        <w:rPr/>
+        <w:rPr>
+          <w:color w:val="000000"/>
+        </w:rPr>
       </w:pPr>
       <w:r>
         <w:rPr>
@@ -4050,7 +3804,7 @@
           <w:smallCaps w:val="false"/>
           <w:strike w:val="false"/>
           <w:dstrike w:val="false"/>
-          <w:color w:val="8496B0"/>
+          <w:color w:val="000000"/>
           <w:position w:val="0"/>
           <w:sz w:val="20"/>
           <w:sz w:val="20"/>
@@ -4093,6 +3847,208 @@
         <w:pStyle w:val="LOnormal"/>
         <w:keepNext w:val="false"/>
         <w:keepLines w:val="false"/>
+        <w:widowControl/>
+        <w:shd w:val="clear" w:fill="auto"/>
+        <w:spacing w:lineRule="auto" w:line="240" w:before="120" w:after="0"/>
+        <w:ind w:left="0" w:right="0" w:hanging="0"/>
+        <w:jc w:val="left"/>
+        <w:rPr>
+          <w:color w:val="000000"/>
+        </w:rPr>
+      </w:pPr>
+      <w:r>
+        <w:rPr>
+          <w:rFonts w:eastAsia="Calibri" w:cs="Calibri"/>
+          <w:b w:val="false"/>
+          <w:i w:val="false"/>
+          <w:iCs w:val="false"/>
+          <w:caps w:val="false"/>
+          <w:smallCaps w:val="false"/>
+          <w:strike w:val="false"/>
+          <w:dstrike w:val="false"/>
+          <w:color w:val="000000"/>
+          <w:position w:val="0"/>
+          <w:sz w:val="20"/>
+          <w:sz w:val="20"/>
+          <w:szCs w:val="20"/>
+          <w:u w:val="none"/>
+          <w:shd w:fill="auto" w:val="clear"/>
+          <w:vertAlign w:val="baseline"/>
+        </w:rPr>
+        <w:t>Βασική προϋπόθεση εκτέλεσης είναι η λειτουργία των υποσυστημάτων της εφαρμογής (backend και frontend) και η δυνατότητα πρόσβασης αυτών στη βάση δεδομένων. Επιπλέον, απαραίτητη είναι η ιδιότητα του εγγεγραμένου χρήστη ως διαχειριστή.</w:t>
+      </w:r>
+    </w:p>
+    <w:p>
+      <w:pPr>
+        <w:pStyle w:val="Heading4"/>
+        <w:rPr/>
+      </w:pPr>
+      <w:r>
+        <w:rPr/>
+        <w:t>3.1.</w:t>
+      </w:r>
+      <w:r>
+        <w:rPr>
+          <w:rFonts w:eastAsia="" w:cs="" w:cstheme="majorBidi" w:eastAsiaTheme="majorEastAsia"/>
+          <w:i/>
+          <w:iCs/>
+          <w:color w:val="2F5496" w:themeColor="accent1" w:themeShade="bf"/>
+          <w:lang w:val="el-GR"/>
+        </w:rPr>
+        <w:t>3</w:t>
+      </w:r>
+      <w:r>
+        <w:rPr/>
+        <w:t>.3</w:t>
+        <w:tab/>
+        <w:t>Περιβάλλον εκτέλεσης</w:t>
+      </w:r>
+    </w:p>
+    <w:p>
+      <w:pPr>
+        <w:pStyle w:val="LOnormal"/>
+        <w:keepNext w:val="false"/>
+        <w:keepLines w:val="false"/>
+        <w:widowControl/>
+        <w:shd w:val="clear" w:fill="auto"/>
+        <w:spacing w:lineRule="auto" w:line="240" w:before="120" w:after="0"/>
+        <w:ind w:left="0" w:right="0" w:hanging="0"/>
+        <w:jc w:val="left"/>
+        <w:rPr>
+          <w:color w:val="000000"/>
+        </w:rPr>
+      </w:pPr>
+      <w:r>
+        <w:rPr>
+          <w:rFonts w:eastAsia="Calibri" w:cs="Calibri"/>
+          <w:b w:val="false"/>
+          <w:i w:val="false"/>
+          <w:iCs w:val="false"/>
+          <w:caps w:val="false"/>
+          <w:smallCaps w:val="false"/>
+          <w:strike w:val="false"/>
+          <w:dstrike w:val="false"/>
+          <w:color w:val="000000"/>
+          <w:position w:val="0"/>
+          <w:sz w:val="20"/>
+          <w:sz w:val="20"/>
+          <w:szCs w:val="20"/>
+          <w:u w:val="none"/>
+          <w:shd w:fill="auto" w:val="clear"/>
+          <w:vertAlign w:val="baseline"/>
+        </w:rPr>
+        <w:t>Ο χρήστης επιλέγει τον σταθμό, την επιθυμητή ενέργεια (προσθήκη, διαγραφή, τροποποίηση) που θέλει να επιτελέσει σε αυτόν καθώς και τα απαραίτητα δεδομένα που απαιτούνται στις περιπτώσεις της προσθήκης και της τροποποίησης. Στην συνέχεια αυτά ελέγχονται από το REST API και αν πληρούν τις προϋποθέσεις καταχωρούνται στη βάση δεδομένων.</w:t>
+      </w:r>
+    </w:p>
+    <w:p>
+      <w:pPr>
+        <w:pStyle w:val="Heading4"/>
+        <w:rPr/>
+      </w:pPr>
+      <w:r>
+        <w:rPr/>
+      </w:r>
+    </w:p>
+    <w:p>
+      <w:pPr>
+        <w:pStyle w:val="Heading4"/>
+        <w:rPr/>
+      </w:pPr>
+      <w:r>
+        <w:rPr/>
+        <w:t>3.1.</w:t>
+      </w:r>
+      <w:r>
+        <w:rPr>
+          <w:rFonts w:eastAsia="" w:cs="" w:cstheme="majorBidi" w:eastAsiaTheme="majorEastAsia"/>
+          <w:i/>
+          <w:iCs/>
+          <w:color w:val="2F5496" w:themeColor="accent1" w:themeShade="bf"/>
+          <w:lang w:val="el-GR"/>
+        </w:rPr>
+        <w:t>3</w:t>
+      </w:r>
+      <w:r>
+        <w:rPr/>
+        <w:t>.4</w:t>
+        <w:tab/>
+        <w:t xml:space="preserve">Δεδομένα εισόδου </w:t>
+      </w:r>
+    </w:p>
+    <w:p>
+      <w:pPr>
+        <w:pStyle w:val="LOnormal"/>
+        <w:keepNext w:val="false"/>
+        <w:keepLines w:val="false"/>
+        <w:widowControl/>
+        <w:shd w:val="clear" w:fill="auto"/>
+        <w:spacing w:lineRule="auto" w:line="240" w:before="120" w:after="0"/>
+        <w:ind w:left="0" w:right="0" w:hanging="0"/>
+        <w:jc w:val="left"/>
+        <w:rPr>
+          <w:color w:val="000000"/>
+        </w:rPr>
+      </w:pPr>
+      <w:r>
+        <w:rPr>
+          <w:rFonts w:eastAsia="Calibri" w:cs="Calibri"/>
+          <w:b w:val="false"/>
+          <w:i w:val="false"/>
+          <w:iCs w:val="false"/>
+          <w:caps w:val="false"/>
+          <w:smallCaps w:val="false"/>
+          <w:strike w:val="false"/>
+          <w:dstrike w:val="false"/>
+          <w:color w:val="000000"/>
+          <w:position w:val="0"/>
+          <w:sz w:val="20"/>
+          <w:sz w:val="20"/>
+          <w:szCs w:val="20"/>
+          <w:u w:val="none"/>
+          <w:shd w:fill="auto" w:val="clear"/>
+          <w:vertAlign w:val="baseline"/>
+        </w:rPr>
+        <w:t>Ο χρήστης συμπληρώνει ως δεδομένα εισόδου την ενέργεια που έχει σκοπό να εκτελέσει, τον αντίστοιχο σταθμό στάθμευσης/φόρτισης καθώς και τα σχετικα δεδομένα σε περίπτωση προσθήκης νέου ή τροποποίησης υπάρχοντος σταθμού.</w:t>
+      </w:r>
+    </w:p>
+    <w:p>
+      <w:pPr>
+        <w:pStyle w:val="Heading4"/>
+        <w:rPr/>
+      </w:pPr>
+      <w:r>
+        <w:rPr/>
+      </w:r>
+    </w:p>
+    <w:p>
+      <w:pPr>
+        <w:pStyle w:val="Heading4"/>
+        <w:rPr/>
+      </w:pPr>
+      <w:r>
+        <w:rPr/>
+        <w:t>3.1.</w:t>
+      </w:r>
+      <w:r>
+        <w:rPr>
+          <w:rFonts w:eastAsia="" w:cs="" w:cstheme="majorBidi" w:eastAsiaTheme="majorEastAsia"/>
+          <w:i/>
+          <w:iCs/>
+          <w:color w:val="2F5496" w:themeColor="accent1" w:themeShade="bf"/>
+          <w:lang w:val="el-GR"/>
+        </w:rPr>
+        <w:t>3</w:t>
+      </w:r>
+      <w:r>
+        <w:rPr/>
+        <w:t>.5</w:t>
+        <w:tab/>
+        <w:t>Αλληλουχία ενεργειών - επιθυμητή συμπεριφορά</w:t>
+      </w:r>
+    </w:p>
+    <w:p>
+      <w:pPr>
+        <w:pStyle w:val="LOnormal"/>
         <w:widowControl/>
         <w:shd w:val="clear" w:fill="auto"/>
         <w:spacing w:lineRule="auto" w:line="240" w:before="120" w:after="0"/>
@@ -4111,7 +4067,7 @@
           <w:dstrike w:val="false"/>
           <w:color w:val="8496B0"/>
           <w:position w:val="0"/>
-          <w:sz w:val="24"/>
+          <w:sz w:val="20"/>
           <w:sz w:val="20"/>
           <w:szCs w:val="20"/>
           <w:u w:val="none"/>
@@ -4134,49 +4090,21 @@
           <w:sz w:val="20"/>
           <w:szCs w:val="20"/>
           <w:u w:val="none"/>
-          <w:shd w:fill="auto" w:val="clear"/>
           <w:vertAlign w:val="baseline"/>
         </w:rPr>
-        <w:t>Βασική προϋπόθεση εκτέλεσης είναι η λειτουργία των υποσυστημάτων της εφαρμογής (backend και frontend) και η δυνατότητα πρόσβασης αυτών στη βάση δεδομένων. Επιπλέον, απαραίτητη είναι η ιδιότητα του εγγεγραμένου χρήστη ως διαχειριστή.</w:t>
-      </w:r>
-    </w:p>
-    <w:p>
-      <w:pPr>
-        <w:pStyle w:val="Heading4"/>
-        <w:rPr/>
-      </w:pPr>
-      <w:r>
-        <w:rPr/>
-        <w:t>3.1.</w:t>
-      </w:r>
-      <w:r>
-        <w:rPr>
-          <w:rFonts w:eastAsia="" w:cs="" w:cstheme="majorBidi" w:eastAsiaTheme="majorEastAsia"/>
-          <w:i/>
-          <w:iCs/>
-          <w:color w:val="2F5496" w:themeColor="accent1" w:themeShade="bf"/>
-          <w:lang w:val="el-GR"/>
-        </w:rPr>
-        <w:t>3</w:t>
-      </w:r>
-      <w:r>
-        <w:rPr/>
-        <w:t>.3</w:t>
-        <w:tab/>
-        <w:t>Περιβάλλον εκτέλεσης</w:t>
       </w:r>
     </w:p>
     <w:p>
       <w:pPr>
         <w:pStyle w:val="LOnormal"/>
-        <w:keepNext w:val="false"/>
-        <w:keepLines w:val="false"/>
         <w:widowControl/>
         <w:shd w:val="clear" w:fill="auto"/>
         <w:spacing w:lineRule="auto" w:line="240" w:before="120" w:after="0"/>
         <w:ind w:left="0" w:right="0" w:hanging="0"/>
         <w:jc w:val="left"/>
-        <w:rPr/>
+        <w:rPr>
+          <w:color w:val="000000"/>
+        </w:rPr>
       </w:pPr>
       <w:r>
         <w:rPr>
@@ -4188,7 +4116,7 @@
           <w:smallCaps w:val="false"/>
           <w:strike w:val="false"/>
           <w:dstrike w:val="false"/>
-          <w:color w:val="8496B0"/>
+          <w:color w:val="000000"/>
           <w:position w:val="0"/>
           <w:sz w:val="20"/>
           <w:sz w:val="20"/>
@@ -4197,55 +4125,20 @@
           <w:shd w:fill="auto" w:val="clear"/>
           <w:vertAlign w:val="baseline"/>
         </w:rPr>
-        <w:t>Ο χρήστης επιλέγει τον σταθμό, την επιθυμητή ενέργεια (προσθήκη, διαγραφή, τροποποίηση) που θέλει να επιτελέσει σε αυτόν καθώς και τα απαραίτητα δεδομένα που απαιτούνται στις περιπτώσεις της προσθήκης και της τροποποίησης. Στην συνέχεια αυτά ελέγχονται από το REST API και αν πληρούν τις προϋποθέσεις καταχωρούνται στη βάση δεδομένων.</w:t>
-      </w:r>
-    </w:p>
-    <w:p>
-      <w:pPr>
-        <w:pStyle w:val="Heading4"/>
-        <w:rPr/>
-      </w:pPr>
-      <w:r>
-        <w:rPr/>
-      </w:r>
-    </w:p>
-    <w:p>
-      <w:pPr>
-        <w:pStyle w:val="Heading4"/>
-        <w:rPr/>
-      </w:pPr>
-      <w:r>
-        <w:rPr/>
-        <w:t>3.1.</w:t>
-      </w:r>
-      <w:r>
-        <w:rPr>
-          <w:rFonts w:eastAsia="" w:cs="" w:cstheme="majorBidi" w:eastAsiaTheme="majorEastAsia"/>
-          <w:i/>
-          <w:iCs/>
-          <w:color w:val="2F5496" w:themeColor="accent1" w:themeShade="bf"/>
-          <w:lang w:val="el-GR"/>
-        </w:rPr>
-        <w:t>3</w:t>
-      </w:r>
-      <w:r>
-        <w:rPr/>
-        <w:t>.4</w:t>
-        <w:tab/>
-        <w:t xml:space="preserve">Δεδομένα εισόδου </w:t>
+        <w:t>Βήμα 1: Ο εγγεγραμμένος χρήστης επισκέπτεται την σελίδα διαχείρισης σταθμών στάθμευσης και φόρτισης ηλεκτρικών οχημάτων.</w:t>
       </w:r>
     </w:p>
     <w:p>
       <w:pPr>
         <w:pStyle w:val="LOnormal"/>
-        <w:keepNext w:val="false"/>
-        <w:keepLines w:val="false"/>
         <w:widowControl/>
         <w:shd w:val="clear" w:fill="auto"/>
         <w:spacing w:lineRule="auto" w:line="240" w:before="120" w:after="0"/>
         <w:ind w:left="0" w:right="0" w:hanging="0"/>
         <w:jc w:val="left"/>
-        <w:rPr/>
+        <w:rPr>
+          <w:color w:val="000000"/>
+        </w:rPr>
       </w:pPr>
       <w:r>
         <w:rPr>
@@ -4257,7 +4150,7 @@
           <w:smallCaps w:val="false"/>
           <w:strike w:val="false"/>
           <w:dstrike w:val="false"/>
-          <w:color w:val="8496B0"/>
+          <w:color w:val="000000"/>
           <w:position w:val="0"/>
           <w:sz w:val="20"/>
           <w:sz w:val="20"/>
@@ -4266,42 +4159,7 @@
           <w:shd w:fill="auto" w:val="clear"/>
           <w:vertAlign w:val="baseline"/>
         </w:rPr>
-        <w:t>Ο χρήστης συμπληρώνει ως δεδομένα εισόδου την ενέργεια που έχει σκοπό να εκτελέσει, τον αντίστοιχο σταθμό στάθμευσης/φόρτισης καθώς και τα σχετικα δεδομένα σε περίπτωση προσθήκης νέου ή τροποποίησης υπάρχοντος σταθμού.</w:t>
-      </w:r>
-    </w:p>
-    <w:p>
-      <w:pPr>
-        <w:pStyle w:val="Heading4"/>
-        <w:rPr/>
-      </w:pPr>
-      <w:r>
-        <w:rPr/>
-      </w:r>
-    </w:p>
-    <w:p>
-      <w:pPr>
-        <w:pStyle w:val="Heading4"/>
-        <w:rPr/>
-      </w:pPr>
-      <w:r>
-        <w:rPr/>
-        <w:t>3.1.</w:t>
-      </w:r>
-      <w:r>
-        <w:rPr>
-          <w:rFonts w:eastAsia="" w:cs="" w:cstheme="majorBidi" w:eastAsiaTheme="majorEastAsia"/>
-          <w:i/>
-          <w:iCs/>
-          <w:color w:val="2F5496" w:themeColor="accent1" w:themeShade="bf"/>
-          <w:lang w:val="el-GR"/>
-        </w:rPr>
-        <w:t>3</w:t>
-      </w:r>
-      <w:r>
-        <w:rPr/>
-        <w:t>.5</w:t>
-        <w:tab/>
-        <w:t>Αλληλουχία ενεργειών - επιθυμητή συμπεριφορά</w:t>
+        <w:t>Βήμα 2: Ο χρήστης συμπληρώνει την επιθυμητή ενέργεια, επιλέγει τον αντίστοιχο σταθμό σε περίπτωση διαγραφής ή τροποποίησης και παρέχει τα απαραίτητα δεδομένα σε περίπτωση εισαγωγής ή τροποποίησης.</w:t>
       </w:r>
     </w:p>
     <w:p>
@@ -4313,23 +4171,41 @@
         <w:ind w:left="0" w:right="0" w:hanging="0"/>
         <w:jc w:val="left"/>
         <w:rPr>
-          <w:rFonts w:ascii="Calibri" w:hAnsi="Calibri" w:eastAsia="Calibri" w:cs="Calibri"/>
-          <w:b w:val="false"/>
-          <w:b w:val="false"/>
-          <w:i w:val="false"/>
+          <w:color w:val="000000"/>
+        </w:rPr>
+      </w:pPr>
+      <w:r>
+        <w:rPr>
+          <w:rFonts w:eastAsia="Calibri" w:cs="Calibri"/>
+          <w:b w:val="false"/>
           <w:i w:val="false"/>
           <w:iCs w:val="false"/>
           <w:caps w:val="false"/>
           <w:smallCaps w:val="false"/>
           <w:strike w:val="false"/>
           <w:dstrike w:val="false"/>
-          <w:color w:val="8496B0"/>
+          <w:color w:val="000000"/>
           <w:position w:val="0"/>
           <w:sz w:val="20"/>
           <w:sz w:val="20"/>
           <w:szCs w:val="20"/>
           <w:u w:val="none"/>
+          <w:shd w:fill="auto" w:val="clear"/>
           <w:vertAlign w:val="baseline"/>
+        </w:rPr>
+        <w:t>Βήμα 3: Ο χρήστης με τη χρήση κάποιας λειτουργίας του frontend (π.χ button “Καταχώρηση ενέργειας”) αποστέλει τα επιθυμητά στοιχεία στο REST API</w:t>
+      </w:r>
+    </w:p>
+    <w:p>
+      <w:pPr>
+        <w:pStyle w:val="LOnormal"/>
+        <w:widowControl/>
+        <w:shd w:val="clear" w:fill="auto"/>
+        <w:spacing w:lineRule="auto" w:line="240" w:before="120" w:after="0"/>
+        <w:ind w:left="0" w:right="0" w:hanging="0"/>
+        <w:jc w:val="left"/>
+        <w:rPr>
+          <w:color w:val="000000"/>
         </w:rPr>
       </w:pPr>
       <w:r>
@@ -4342,14 +4218,16 @@
           <w:smallCaps w:val="false"/>
           <w:strike w:val="false"/>
           <w:dstrike w:val="false"/>
-          <w:color w:val="8496B0"/>
+          <w:color w:val="000000"/>
           <w:position w:val="0"/>
           <w:sz w:val="20"/>
           <w:sz w:val="20"/>
           <w:szCs w:val="20"/>
           <w:u w:val="none"/>
+          <w:shd w:fill="auto" w:val="clear"/>
           <w:vertAlign w:val="baseline"/>
         </w:rPr>
+        <w:t>Βήμα 4: Το REST API με την σειρά του ελέγχει αν έχουν συμπληρωθεί ορθά τα δεδομένα και τα προωθέι στην βάση δεδομένων</w:t>
       </w:r>
     </w:p>
     <w:p>
@@ -4361,236 +4239,20 @@
         <w:ind w:left="0" w:right="0" w:hanging="0"/>
         <w:jc w:val="left"/>
         <w:rPr>
-          <w:rFonts w:ascii="Calibri" w:hAnsi="Calibri" w:eastAsia="Calibri" w:cs="Calibri"/>
-          <w:b w:val="false"/>
-          <w:b w:val="false"/>
-          <w:i w:val="false"/>
+          <w:color w:val="000000"/>
+        </w:rPr>
+      </w:pPr>
+      <w:r>
+        <w:rPr>
+          <w:rFonts w:eastAsia="Calibri" w:cs="Calibri"/>
+          <w:b w:val="false"/>
           <w:i w:val="false"/>
           <w:iCs w:val="false"/>
           <w:caps w:val="false"/>
           <w:smallCaps w:val="false"/>
           <w:strike w:val="false"/>
           <w:dstrike w:val="false"/>
-          <w:color w:val="8496B0"/>
-          <w:position w:val="0"/>
-          <w:sz w:val="24"/>
-          <w:sz w:val="20"/>
-          <w:szCs w:val="20"/>
-          <w:u w:val="none"/>
-          <w:vertAlign w:val="baseline"/>
-        </w:rPr>
-      </w:pPr>
-      <w:r>
-        <w:rPr>
-          <w:rFonts w:eastAsia="Calibri" w:cs="Calibri"/>
-          <w:b w:val="false"/>
-          <w:i w:val="false"/>
-          <w:iCs w:val="false"/>
-          <w:caps w:val="false"/>
-          <w:smallCaps w:val="false"/>
-          <w:strike w:val="false"/>
-          <w:dstrike w:val="false"/>
-          <w:color w:val="8496B0"/>
-          <w:position w:val="0"/>
-          <w:sz w:val="20"/>
-          <w:sz w:val="20"/>
-          <w:szCs w:val="20"/>
-          <w:u w:val="none"/>
-          <w:shd w:fill="auto" w:val="clear"/>
-          <w:vertAlign w:val="baseline"/>
-        </w:rPr>
-        <w:t>Βήμα 1: Ο εγγεγραμμένος χρήστης επισκέπτεται την σελίδα διαχείρισης σταθμών στάθμευσης και φόρτισης ηλεκτρικών οχημάτων.</w:t>
-      </w:r>
-    </w:p>
-    <w:p>
-      <w:pPr>
-        <w:pStyle w:val="LOnormal"/>
-        <w:widowControl/>
-        <w:shd w:val="clear" w:fill="auto"/>
-        <w:spacing w:lineRule="auto" w:line="240" w:before="120" w:after="0"/>
-        <w:ind w:left="0" w:right="0" w:hanging="0"/>
-        <w:jc w:val="left"/>
-        <w:rPr>
-          <w:rFonts w:ascii="Calibri" w:hAnsi="Calibri" w:eastAsia="Calibri" w:cs="Calibri"/>
-          <w:b w:val="false"/>
-          <w:b w:val="false"/>
-          <w:i w:val="false"/>
-          <w:i w:val="false"/>
-          <w:iCs w:val="false"/>
-          <w:caps w:val="false"/>
-          <w:smallCaps w:val="false"/>
-          <w:strike w:val="false"/>
-          <w:dstrike w:val="false"/>
-          <w:color w:val="8496B0"/>
-          <w:position w:val="0"/>
-          <w:sz w:val="24"/>
-          <w:sz w:val="20"/>
-          <w:szCs w:val="20"/>
-          <w:u w:val="none"/>
-          <w:vertAlign w:val="baseline"/>
-        </w:rPr>
-      </w:pPr>
-      <w:r>
-        <w:rPr>
-          <w:rFonts w:eastAsia="Calibri" w:cs="Calibri"/>
-          <w:b w:val="false"/>
-          <w:i w:val="false"/>
-          <w:iCs w:val="false"/>
-          <w:caps w:val="false"/>
-          <w:smallCaps w:val="false"/>
-          <w:strike w:val="false"/>
-          <w:dstrike w:val="false"/>
-          <w:color w:val="8496B0"/>
-          <w:position w:val="0"/>
-          <w:sz w:val="20"/>
-          <w:sz w:val="20"/>
-          <w:szCs w:val="20"/>
-          <w:u w:val="none"/>
-          <w:shd w:fill="auto" w:val="clear"/>
-          <w:vertAlign w:val="baseline"/>
-        </w:rPr>
-        <w:t>Βήμα 2: Ο χρήστης συμπληρώνει την επιθυμητή ενέργεια, επιλέγει τον αντίστοιχο σταθμό σε περίπτωση διαγραφής ή τροποποίησης και παρέχει τα απαραίτητα δεδομένα σε περίπτωση εισαγωγής ή τροποποίησης.</w:t>
-      </w:r>
-    </w:p>
-    <w:p>
-      <w:pPr>
-        <w:pStyle w:val="LOnormal"/>
-        <w:widowControl/>
-        <w:shd w:val="clear" w:fill="auto"/>
-        <w:spacing w:lineRule="auto" w:line="240" w:before="120" w:after="0"/>
-        <w:ind w:left="0" w:right="0" w:hanging="0"/>
-        <w:jc w:val="left"/>
-        <w:rPr>
-          <w:rFonts w:ascii="Calibri" w:hAnsi="Calibri" w:eastAsia="Calibri" w:cs="Calibri"/>
-          <w:b w:val="false"/>
-          <w:b w:val="false"/>
-          <w:i w:val="false"/>
-          <w:i w:val="false"/>
-          <w:iCs w:val="false"/>
-          <w:caps w:val="false"/>
-          <w:smallCaps w:val="false"/>
-          <w:strike w:val="false"/>
-          <w:dstrike w:val="false"/>
-          <w:color w:val="8496B0"/>
-          <w:position w:val="0"/>
-          <w:sz w:val="24"/>
-          <w:sz w:val="20"/>
-          <w:szCs w:val="20"/>
-          <w:u w:val="none"/>
-          <w:vertAlign w:val="baseline"/>
-        </w:rPr>
-      </w:pPr>
-      <w:r>
-        <w:rPr>
-          <w:rFonts w:eastAsia="Calibri" w:cs="Calibri"/>
-          <w:b w:val="false"/>
-          <w:i w:val="false"/>
-          <w:iCs w:val="false"/>
-          <w:caps w:val="false"/>
-          <w:smallCaps w:val="false"/>
-          <w:strike w:val="false"/>
-          <w:dstrike w:val="false"/>
-          <w:color w:val="8496B0"/>
-          <w:position w:val="0"/>
-          <w:sz w:val="20"/>
-          <w:sz w:val="20"/>
-          <w:szCs w:val="20"/>
-          <w:u w:val="none"/>
-          <w:shd w:fill="auto" w:val="clear"/>
-          <w:vertAlign w:val="baseline"/>
-        </w:rPr>
-        <w:t>Βήμα 3: Ο χρήστης με τη χρήση κάποιας λειτουργίας του frontend (π.χ button “Καταχώρηση ενέργειας”) αποστέλει τα επιθυμητά στοιχεία στο REST API</w:t>
-      </w:r>
-    </w:p>
-    <w:p>
-      <w:pPr>
-        <w:pStyle w:val="LOnormal"/>
-        <w:widowControl/>
-        <w:shd w:val="clear" w:fill="auto"/>
-        <w:spacing w:lineRule="auto" w:line="240" w:before="120" w:after="0"/>
-        <w:ind w:left="0" w:right="0" w:hanging="0"/>
-        <w:jc w:val="left"/>
-        <w:rPr>
-          <w:rFonts w:ascii="Calibri" w:hAnsi="Calibri" w:eastAsia="Calibri" w:cs="Calibri"/>
-          <w:b w:val="false"/>
-          <w:b w:val="false"/>
-          <w:i w:val="false"/>
-          <w:i w:val="false"/>
-          <w:iCs w:val="false"/>
-          <w:caps w:val="false"/>
-          <w:smallCaps w:val="false"/>
-          <w:strike w:val="false"/>
-          <w:dstrike w:val="false"/>
-          <w:color w:val="8496B0"/>
-          <w:position w:val="0"/>
-          <w:sz w:val="24"/>
-          <w:sz w:val="20"/>
-          <w:szCs w:val="20"/>
-          <w:u w:val="none"/>
-          <w:vertAlign w:val="baseline"/>
-        </w:rPr>
-      </w:pPr>
-      <w:r>
-        <w:rPr>
-          <w:rFonts w:eastAsia="Calibri" w:cs="Calibri"/>
-          <w:b w:val="false"/>
-          <w:i w:val="false"/>
-          <w:iCs w:val="false"/>
-          <w:caps w:val="false"/>
-          <w:smallCaps w:val="false"/>
-          <w:strike w:val="false"/>
-          <w:dstrike w:val="false"/>
-          <w:color w:val="8496B0"/>
-          <w:position w:val="0"/>
-          <w:sz w:val="20"/>
-          <w:sz w:val="20"/>
-          <w:szCs w:val="20"/>
-          <w:u w:val="none"/>
-          <w:shd w:fill="auto" w:val="clear"/>
-          <w:vertAlign w:val="baseline"/>
-        </w:rPr>
-        <w:t>Βήμα 4: Το REST API με την σειρά του ελέγχει αν έχουν συμπληρωθεί ορθά τα δεδομένα και τα προωθέι στην βάση δεδομένων</w:t>
-      </w:r>
-    </w:p>
-    <w:p>
-      <w:pPr>
-        <w:pStyle w:val="LOnormal"/>
-        <w:widowControl/>
-        <w:shd w:val="clear" w:fill="auto"/>
-        <w:spacing w:lineRule="auto" w:line="240" w:before="120" w:after="0"/>
-        <w:ind w:left="0" w:right="0" w:hanging="0"/>
-        <w:jc w:val="left"/>
-        <w:rPr>
-          <w:rFonts w:ascii="Calibri" w:hAnsi="Calibri" w:eastAsia="Calibri" w:cs="Calibri"/>
-          <w:b w:val="false"/>
-          <w:b w:val="false"/>
-          <w:i w:val="false"/>
-          <w:i w:val="false"/>
-          <w:iCs w:val="false"/>
-          <w:caps w:val="false"/>
-          <w:smallCaps w:val="false"/>
-          <w:strike w:val="false"/>
-          <w:dstrike w:val="false"/>
-          <w:color w:val="8496B0"/>
-          <w:position w:val="0"/>
-          <w:sz w:val="24"/>
-          <w:sz w:val="20"/>
-          <w:szCs w:val="20"/>
-          <w:u w:val="none"/>
-          <w:vertAlign w:val="baseline"/>
-        </w:rPr>
-      </w:pPr>
-      <w:r>
-        <w:rPr>
-          <w:rFonts w:eastAsia="Calibri" w:cs="Calibri"/>
-          <w:b w:val="false"/>
-          <w:i w:val="false"/>
-          <w:iCs w:val="false"/>
-          <w:caps w:val="false"/>
-          <w:smallCaps w:val="false"/>
-          <w:strike w:val="false"/>
-          <w:dstrike w:val="false"/>
-          <w:color w:val="8496B0"/>
+          <w:color w:val="000000"/>
           <w:position w:val="0"/>
           <w:sz w:val="20"/>
           <w:sz w:val="20"/>
@@ -5194,6 +4856,41 @@
         <w:ind w:left="0" w:right="0" w:hanging="0"/>
         <w:jc w:val="left"/>
         <w:rPr>
+          <w:color w:val="000000"/>
+        </w:rPr>
+      </w:pPr>
+      <w:r>
+        <w:rPr>
+          <w:rFonts w:eastAsia="Calibri" w:cs="Calibri"/>
+          <w:b w:val="false"/>
+          <w:i w:val="false"/>
+          <w:iCs w:val="false"/>
+          <w:caps w:val="false"/>
+          <w:smallCaps w:val="false"/>
+          <w:strike w:val="false"/>
+          <w:dstrike w:val="false"/>
+          <w:color w:val="000000"/>
+          <w:position w:val="0"/>
+          <w:sz w:val="20"/>
+          <w:sz w:val="20"/>
+          <w:szCs w:val="20"/>
+          <w:u w:val="none"/>
+          <w:shd w:fill="auto" w:val="clear"/>
+          <w:vertAlign w:val="baseline"/>
+        </w:rPr>
+        <w:t>Στην παραπάνω διαδικασία δεδομένου εξόδου αποτελούν οι μεταβολές στην βάση δεδομένων καθώς και τα μηνύματα επιτυχίας ή αποτυχίας που λαμβάνει ο χρήστης ανάλογα με την έκβαση της καταχώρισης.</w:t>
+      </w:r>
+    </w:p>
+    <w:p>
+      <w:pPr>
+        <w:pStyle w:val="LOnormal"/>
+        <w:widowControl/>
+        <w:pBdr/>
+        <w:shd w:val="clear" w:fill="auto"/>
+        <w:spacing w:lineRule="auto" w:line="240" w:before="120" w:after="0"/>
+        <w:ind w:left="0" w:right="0" w:hanging="0"/>
+        <w:jc w:val="left"/>
+        <w:rPr>
           <w:rFonts w:ascii="Calibri" w:hAnsi="Calibri" w:eastAsia="Calibri" w:cs="Calibri"/>
           <w:b w:val="false"/>
           <w:b w:val="false"/>
@@ -5214,25 +4911,7 @@
         </w:rPr>
       </w:pPr>
       <w:r>
-        <w:rPr>
-          <w:rFonts w:eastAsia="Calibri" w:cs="Calibri"/>
-          <w:b w:val="false"/>
-          <w:i w:val="false"/>
-          <w:iCs w:val="false"/>
-          <w:caps w:val="false"/>
-          <w:smallCaps w:val="false"/>
-          <w:strike w:val="false"/>
-          <w:dstrike w:val="false"/>
-          <w:color w:val="8496B0"/>
-          <w:position w:val="0"/>
-          <w:sz w:val="20"/>
-          <w:sz w:val="20"/>
-          <w:szCs w:val="20"/>
-          <w:u w:val="none"/>
-          <w:shd w:fill="auto" w:val="clear"/>
-          <w:vertAlign w:val="baseline"/>
-        </w:rPr>
-        <w:t>Στην παραπάνω διαδικασία δεδομένου εξόδου αποτελούν οι μεταβολές στην βάση δεδομένων καθώς και τα μηνύματα επιτυχίας ή αποτυχίας που λαμβάνει ο χρήστης ανάλογα με την έκβαση της καταχώρισης.</w:t>
+        <w:rPr/>
       </w:r>
     </w:p>
     <w:p>
@@ -5435,39 +5114,6 @@
     </w:p>
     <w:p>
       <w:pPr>
-        <w:pStyle w:val="LOnormal"/>
-        <w:widowControl/>
-        <w:pBdr/>
-        <w:shd w:val="clear" w:fill="auto"/>
-        <w:spacing w:lineRule="auto" w:line="240" w:before="120" w:after="0"/>
-        <w:ind w:left="0" w:right="0" w:hanging="0"/>
-        <w:jc w:val="left"/>
-        <w:rPr>
-          <w:rFonts w:ascii="Calibri" w:hAnsi="Calibri" w:eastAsia="Calibri" w:cs="Calibri"/>
-          <w:b w:val="false"/>
-          <w:b w:val="false"/>
-          <w:i w:val="false"/>
-          <w:i w:val="false"/>
-          <w:iCs w:val="false"/>
-          <w:caps w:val="false"/>
-          <w:smallCaps w:val="false"/>
-          <w:strike w:val="false"/>
-          <w:dstrike w:val="false"/>
-          <w:color w:val="8496B0"/>
-          <w:position w:val="0"/>
-          <w:sz w:val="24"/>
-          <w:sz w:val="20"/>
-          <w:szCs w:val="20"/>
-          <w:u w:val="none"/>
-          <w:vertAlign w:val="baseline"/>
-        </w:rPr>
-      </w:pPr>
-      <w:r>
-        <w:rPr/>
-      </w:r>
-    </w:p>
-    <w:p>
-      <w:pPr>
         <w:pStyle w:val="Heading3"/>
         <w:rPr/>
       </w:pPr>
@@ -5523,12 +5169,11 @@
     </w:p>
     <w:p>
       <w:pPr>
-        <w:pStyle w:val="Description"/>
-        <w:rPr/>
-      </w:pPr>
-      <w:r>
-        <w:rPr/>
-        <w:t>Αναφορά στους ρόλους που αφορά η περίπτωση χρήσης</w:t>
+        <w:pStyle w:val="Normal"/>
+        <w:rPr/>
+      </w:pPr>
+      <w:r>
+        <w:rPr/>
       </w:r>
     </w:p>
     <w:p>
@@ -5572,12 +5217,11 @@
     </w:p>
     <w:p>
       <w:pPr>
-        <w:pStyle w:val="Description"/>
-        <w:rPr/>
-      </w:pPr>
-      <w:r>
-        <w:rPr/>
-        <w:t>Καταγραφή των συνθηκών που πρέπει να ισχύουν ώστε να μπορεί να εκτελεστεί η περίπτωση χρήσης</w:t>
+        <w:pStyle w:val="Normal"/>
+        <w:rPr/>
+      </w:pPr>
+      <w:r>
+        <w:rPr/>
       </w:r>
     </w:p>
     <w:p>
@@ -5653,26 +5297,6 @@
     </w:p>
     <w:p>
       <w:pPr>
-        <w:pStyle w:val="Description"/>
-        <w:rPr/>
-      </w:pPr>
-      <w:r>
-        <w:rPr/>
-        <w:t>Αναφορά στο περιβάλλον στο οποίο εκτελείται η περίπτωση χρήσης. Πχ "διαδικτυακή διεπαφή χρήστη", "</w:t>
-      </w:r>
-      <w:r>
-        <w:rPr>
-          <w:lang w:val="en-US"/>
-        </w:rPr>
-        <w:t>DBMS</w:t>
-      </w:r>
-      <w:r>
-        <w:rPr/>
-        <w:t>" κλπ</w:t>
-      </w:r>
-    </w:p>
-    <w:p>
-      <w:pPr>
         <w:pStyle w:val="Normal"/>
         <w:rPr/>
       </w:pPr>
@@ -5728,16 +5352,6 @@
         <w:t>.4</w:t>
         <w:tab/>
         <w:t xml:space="preserve">Δεδομένα εισόδου </w:t>
-      </w:r>
-    </w:p>
-    <w:p>
-      <w:pPr>
-        <w:pStyle w:val="Description"/>
-        <w:rPr/>
-      </w:pPr>
-      <w:r>
-        <w:rPr/>
-        <w:t xml:space="preserve">Καταγραφή δεδομένων εισόδου και εξόδου και συνθηκών εγκυρότητας αυτών. </w:t>
       </w:r>
     </w:p>
     <w:p>
@@ -5873,37 +5487,15 @@
       </w:pPr>
       <w:r>
         <w:rPr/>
-        <w:t xml:space="preserve">Περιγραφή με κείμενο (Βήμα 1, Βήμα 2 κλπ) και διαγράμματα </w:t>
-      </w:r>
-      <w:r>
-        <w:rPr>
-          <w:lang w:val="en-US"/>
-        </w:rPr>
-        <w:t>UML</w:t>
-      </w:r>
-      <w:r>
-        <w:rPr/>
-        <w:t xml:space="preserve"> αλληλουχίας (</w:t>
-      </w:r>
-      <w:r>
-        <w:rPr>
-          <w:lang w:val="en-US"/>
-        </w:rPr>
-        <w:t>Sequence</w:t>
-      </w:r>
-      <w:r>
-        <w:rPr/>
-        <w:t>) και δραστηριοτήτων (</w:t>
-      </w:r>
-      <w:r>
-        <w:rPr>
-          <w:lang w:val="en-US"/>
-        </w:rPr>
-        <w:t>Activity</w:t>
-      </w:r>
-      <w:r>
-        <w:rPr/>
-        <w:t>). Περιλαμβάνεται η συμπεριφορά σε απρόβλεπτες καταστάσεις και σφάλματα (εναλλακτικές ροές).</w:t>
+      </w:r>
+    </w:p>
+    <w:p>
+      <w:pPr>
+        <w:pStyle w:val="Description"/>
+        <w:rPr/>
+      </w:pPr>
+      <w:r>
+        <w:rPr/>
       </w:r>
     </w:p>
     <w:p>
@@ -6137,17 +5729,6 @@
       </w:pPr>
       <w:r>
         <w:rPr/>
-        <w:t xml:space="preserve">Διαγράμματα </w:t>
-      </w:r>
-      <w:r>
-        <w:rPr>
-          <w:lang w:val="en-US"/>
-        </w:rPr>
-        <w:t>UML</w:t>
-      </w:r>
-      <w:r>
-        <w:rPr/>
-        <w:t xml:space="preserve"> αλληλουχίας για την παραγωγή δεδομένων εξόδου. Ως δεδομένα εξόδου νοούνται όλα τα δεδομένα του συστήματος τα οποία δημιουργούνται ή μεταβάλλονται κατά την εκτέλεση (αν υπάρχουν τέτοια)</w:t>
       </w:r>
     </w:p>
     <w:p>
@@ -6195,12 +5776,11 @@
     </w:p>
     <w:p>
       <w:pPr>
-        <w:pStyle w:val="Description"/>
-        <w:rPr/>
-      </w:pPr>
-      <w:r>
-        <w:rPr/>
-        <w:t>Ο,τι δεν εντάσσεται στα προηγούμενα, εφόσον υπάρχει</w:t>
+        <w:pStyle w:val="Normal"/>
+        <w:rPr/>
+      </w:pPr>
+      <w:r>
+        <w:rPr/>
       </w:r>
     </w:p>
     <w:p>
@@ -6213,7 +5793,7 @@
         <w:ind w:left="0" w:right="0" w:hanging="0"/>
         <w:jc w:val="left"/>
         <w:rPr>
-          <w:lang w:val="en-US"/>
+          <w:color w:val="000000"/>
         </w:rPr>
       </w:pPr>
       <w:r>
@@ -6226,7 +5806,7 @@
           <w:smallCaps w:val="false"/>
           <w:strike w:val="false"/>
           <w:dstrike w:val="false"/>
-          <w:color w:val="8496B0"/>
+          <w:color w:val="000000"/>
           <w:position w:val="0"/>
           <w:sz w:val="20"/>
           <w:sz w:val="20"/>
@@ -6311,7 +5891,6 @@
       </w:pPr>
       <w:r>
         <w:rPr/>
-        <w:t>Αναφορά στους ρόλους που αφορά η περίπτωση χρήσης</w:t>
       </w:r>
     </w:p>
     <w:p>
@@ -6373,7 +5952,6 @@
       </w:pPr>
       <w:r>
         <w:rPr/>
-        <w:t>Καταγραφή των συνθηκών που πρέπει να ισχύουν ώστε να μπορεί να εκτελεστεί η περίπτωση χρήσης</w:t>
       </w:r>
     </w:p>
     <w:p>
@@ -6460,17 +6038,6 @@
       </w:pPr>
       <w:r>
         <w:rPr/>
-        <w:t>Αναφορά στο περιβάλλον στο οποίο εκτελείται η περίπτωση χρήσης. Πχ "διαδικτυακή διεπαφή χρήστη", "</w:t>
-      </w:r>
-      <w:r>
-        <w:rPr>
-          <w:lang w:val="en-US"/>
-        </w:rPr>
-        <w:t>DBMS</w:t>
-      </w:r>
-      <w:r>
-        <w:rPr/>
-        <w:t>" κλπ</w:t>
       </w:r>
     </w:p>
     <w:p>
@@ -6537,7 +6104,6 @@
       </w:pPr>
       <w:r>
         <w:rPr/>
-        <w:t xml:space="preserve">Καταγραφή δεδομένων εισόδου και εξόδου και συνθηκών εγκυρότητας αυτών. </w:t>
       </w:r>
     </w:p>
     <w:p>
@@ -6834,37 +6400,6 @@
       </w:pPr>
       <w:r>
         <w:rPr/>
-        <w:t xml:space="preserve">Περιγραφή με κείμενο (Βήμα 1, Βήμα 2 κλπ) και διαγράμματα </w:t>
-      </w:r>
-      <w:r>
-        <w:rPr>
-          <w:lang w:val="en-US"/>
-        </w:rPr>
-        <w:t>UML</w:t>
-      </w:r>
-      <w:r>
-        <w:rPr/>
-        <w:t xml:space="preserve"> αλληλουχίας (</w:t>
-      </w:r>
-      <w:r>
-        <w:rPr>
-          <w:lang w:val="en-US"/>
-        </w:rPr>
-        <w:t>Sequence</w:t>
-      </w:r>
-      <w:r>
-        <w:rPr/>
-        <w:t>) και δραστηριοτήτων (</w:t>
-      </w:r>
-      <w:r>
-        <w:rPr>
-          <w:lang w:val="en-US"/>
-        </w:rPr>
-        <w:t>Activity</w:t>
-      </w:r>
-      <w:r>
-        <w:rPr/>
-        <w:t>). Περιλαμβάνεται η συμπεριφορά σε απρόβλεπτες καταστάσεις και σφάλματα (εναλλακτικές ροές).</w:t>
       </w:r>
     </w:p>
     <w:p>
@@ -7335,17 +6870,6 @@
       </w:pPr>
       <w:r>
         <w:rPr/>
-        <w:t xml:space="preserve">Διαγράμματα </w:t>
-      </w:r>
-      <w:r>
-        <w:rPr>
-          <w:lang w:val="en-US"/>
-        </w:rPr>
-        <w:t>UML</w:t>
-      </w:r>
-      <w:r>
-        <w:rPr/>
-        <w:t xml:space="preserve"> αλληλουχίας για την παραγωγή δεδομένων εξόδου. Ως δεδομένα εξόδου νοούνται όλα τα δεδομένα του συστήματος τα οποία δημιουργούνται ή μεταβάλλονται κατά την εκτέλεση (αν υπάρχουν τέτοια)</w:t>
       </w:r>
     </w:p>
     <w:p>
@@ -7411,7 +6935,6 @@
       </w:pPr>
       <w:r>
         <w:rPr/>
-        <w:t>Ο,τι δεν εντάσσεται στα προηγούμενα, εφόσον υπάρχει</w:t>
       </w:r>
     </w:p>
     <w:p>
@@ -7424,7 +6947,7 @@
         <w:ind w:left="0" w:right="0" w:hanging="0"/>
         <w:jc w:val="left"/>
         <w:rPr>
-          <w:lang w:val="en-US"/>
+          <w:color w:val="000000"/>
         </w:rPr>
       </w:pPr>
       <w:r>
@@ -7437,7 +6960,7 @@
           <w:smallCaps w:val="false"/>
           <w:strike w:val="false"/>
           <w:dstrike w:val="false"/>
-          <w:color w:val="8496B0"/>
+          <w:color w:val="000000"/>
           <w:position w:val="0"/>
           <w:sz w:val="20"/>
           <w:sz w:val="20"/>
@@ -7493,24 +7016,7 @@
         </w:rPr>
       </w:pPr>
       <w:r>
-        <w:rPr>
-          <w:rFonts w:eastAsia="Calibri" w:cs="Calibri"/>
-          <w:b w:val="false"/>
-          <w:i/>
-          <w:caps w:val="false"/>
-          <w:smallCaps w:val="false"/>
-          <w:strike w:val="false"/>
-          <w:dstrike w:val="false"/>
-          <w:color w:val="8496B0"/>
-          <w:position w:val="0"/>
-          <w:sz w:val="20"/>
-          <w:sz w:val="20"/>
-          <w:szCs w:val="20"/>
-          <w:u w:val="none"/>
-          <w:shd w:fill="auto" w:val="clear"/>
-          <w:vertAlign w:val="baseline"/>
-        </w:rPr>
-        <w:t>Ποσοτική τεκμηρίωση μέτρων και κριτηρίων επιθυμητών επιδόσεων με αναφορά στα ποσοτικά χαρακτηριστικά εισόδων και φορτίου του λογισμικού.</w:t>
+        <w:rPr/>
       </w:r>
     </w:p>
     <w:p>
@@ -7773,24 +7279,7 @@
         </w:rPr>
       </w:pPr>
       <w:r>
-        <w:rPr>
-          <w:rFonts w:eastAsia="Calibri" w:cs="Calibri"/>
-          <w:b w:val="false"/>
-          <w:i/>
-          <w:caps w:val="false"/>
-          <w:smallCaps w:val="false"/>
-          <w:strike w:val="false"/>
-          <w:dstrike w:val="false"/>
-          <w:color w:val="8496B0"/>
-          <w:position w:val="0"/>
-          <w:sz w:val="20"/>
-          <w:sz w:val="20"/>
-          <w:szCs w:val="20"/>
-          <w:u w:val="none"/>
-          <w:shd w:fill="auto" w:val="clear"/>
-          <w:vertAlign w:val="baseline"/>
-        </w:rPr>
-        <w:t>Απαιτήσεις πρόσβασης και περιορισμοί.</w:t>
+        <w:rPr/>
       </w:r>
     </w:p>
     <w:p>
@@ -7860,24 +7349,7 @@
         </w:rPr>
       </w:pPr>
       <w:r>
-        <w:rPr>
-          <w:rFonts w:eastAsia="Calibri" w:cs="Calibri"/>
-          <w:b w:val="false"/>
-          <w:i/>
-          <w:caps w:val="false"/>
-          <w:smallCaps w:val="false"/>
-          <w:strike w:val="false"/>
-          <w:dstrike w:val="false"/>
-          <w:color w:val="8496B0"/>
-          <w:position w:val="0"/>
-          <w:sz w:val="20"/>
-          <w:sz w:val="20"/>
-          <w:szCs w:val="20"/>
-          <w:u w:val="none"/>
-          <w:shd w:fill="auto" w:val="clear"/>
-          <w:vertAlign w:val="baseline"/>
-        </w:rPr>
-        <w:t>Λεπτομερής τεχνική τεκμηρίωση των περιορισμών σχεδίασης οι οποίοι επιβάλλονται από απαιτήσεις συμμόρφωσης σε πρότυπα, κανονισμούς, ή άλλους περιορισμούς του έργου. Περιλαμβάνεται η πολιτική ονοματολογίας οντοτήτων δεδομένων και πεδίων. Τέτοιοι περιορισμοί μπορεί να επιβάλλονται από τη χρήση βιβλιοθηκών, frameworks, περιβαλλόντων ανάπτυξης κλπ</w:t>
+        <w:rPr/>
       </w:r>
     </w:p>
     <w:p>
@@ -7922,43 +7394,37 @@
         <w:ind w:left="0" w:right="0" w:hanging="0"/>
         <w:jc w:val="left"/>
         <w:rPr>
-          <w:rFonts w:ascii="Calibri" w:hAnsi="Calibri" w:eastAsia="Calibri" w:cs="Calibri"/>
-          <w:b w:val="false"/>
-          <w:b w:val="false"/>
-          <w:i/>
-          <w:i/>
+          <w:rFonts w:ascii="Arial" w:hAnsi="Arial"/>
+          <w:b w:val="false"/>
+          <w:i w:val="false"/>
+          <w:caps w:val="false"/>
+          <w:smallCaps w:val="false"/>
+          <w:color w:val="000000"/>
+          <w:sz w:val="20"/>
+          <w:u w:val="single"/>
+          <w:lang w:val="el-GR"/>
+        </w:rPr>
+      </w:pPr>
+      <w:bookmarkStart w:id="2" w:name="docs-internal-guid-6726a37b-7fff-0682-cb"/>
+      <w:bookmarkEnd w:id="2"/>
+      <w:r>
+        <w:rPr>
+          <w:rFonts w:eastAsia="Calibri" w:cs="Calibri" w:ascii="Arial" w:hAnsi="Arial"/>
+          <w:b w:val="false"/>
+          <w:i w:val="false"/>
           <w:caps w:val="false"/>
           <w:smallCaps w:val="false"/>
           <w:strike w:val="false"/>
           <w:dstrike w:val="false"/>
-          <w:color w:val="8496B0"/>
+          <w:color w:val="000000"/>
           <w:position w:val="0"/>
           <w:sz w:val="20"/>
           <w:sz w:val="20"/>
           <w:szCs w:val="20"/>
-          <w:u w:val="none"/>
-          <w:vertAlign w:val="baseline"/>
-        </w:rPr>
-      </w:pPr>
-      <w:bookmarkStart w:id="2" w:name="docs-internal-guid-6726a37b-7fff-0682-cb"/>
-      <w:bookmarkEnd w:id="2"/>
-      <w:r>
-        <w:rPr>
-          <w:rFonts w:eastAsia="Calibri" w:cs="Calibri"/>
-          <w:b w:val="false"/>
-          <w:i/>
-          <w:caps w:val="false"/>
-          <w:smallCaps w:val="false"/>
-          <w:strike w:val="false"/>
-          <w:dstrike w:val="false"/>
-          <w:color w:val="8496B0"/>
-          <w:position w:val="0"/>
-          <w:sz w:val="20"/>
-          <w:sz w:val="20"/>
-          <w:szCs w:val="20"/>
-          <w:u w:val="none"/>
+          <w:u w:val="single"/>
           <w:shd w:fill="auto" w:val="clear"/>
           <w:vertAlign w:val="baseline"/>
+          <w:lang w:val="el-GR"/>
         </w:rPr>
         <w:t>Front-End</w:t>
       </w:r>
@@ -8454,36 +7920,31 @@
         <w:ind w:left="0" w:right="0" w:hanging="0"/>
         <w:jc w:val="left"/>
         <w:rPr>
-          <w:rFonts w:ascii="Calibri" w:hAnsi="Calibri" w:eastAsia="Calibri" w:cs="Calibri"/>
-          <w:b w:val="false"/>
-          <w:b w:val="false"/>
-          <w:i/>
+          <w:rFonts w:ascii="Calibri;sans-serif" w:hAnsi="Calibri;sans-serif"/>
+          <w:b w:val="false"/>
+          <w:i w:val="false"/>
+          <w:caps w:val="false"/>
+          <w:smallCaps w:val="false"/>
+          <w:strike w:val="false"/>
+          <w:dstrike w:val="false"/>
+          <w:color w:val="000000"/>
+          <w:sz w:val="20"/>
+          <w:u w:val="none"/>
+          <w:effect w:val="none"/>
+        </w:rPr>
+      </w:pPr>
+      <w:bookmarkStart w:id="3" w:name="docs-internal-guid-ca5f3b04-7fff-3436-7f"/>
+      <w:bookmarkEnd w:id="3"/>
+      <w:r>
+        <w:rPr>
+          <w:rFonts w:eastAsia="Calibri" w:cs="Calibri"/>
+          <w:b w:val="false"/>
           <w:i/>
           <w:caps w:val="false"/>
           <w:smallCaps w:val="false"/>
           <w:strike w:val="false"/>
           <w:dstrike w:val="false"/>
-          <w:color w:val="8496B0"/>
-          <w:position w:val="0"/>
-          <w:sz w:val="20"/>
-          <w:sz w:val="20"/>
-          <w:szCs w:val="20"/>
-          <w:u w:val="none"/>
-          <w:vertAlign w:val="baseline"/>
-        </w:rPr>
-      </w:pPr>
-      <w:bookmarkStart w:id="3" w:name="docs-internal-guid-ca5f3b04-7fff-3436-7f"/>
-      <w:bookmarkEnd w:id="3"/>
-      <w:r>
-        <w:rPr>
-          <w:rFonts w:eastAsia="Calibri" w:cs="Calibri"/>
-          <w:b w:val="false"/>
-          <w:i/>
-          <w:caps w:val="false"/>
-          <w:smallCaps w:val="false"/>
-          <w:strike w:val="false"/>
-          <w:dstrike w:val="false"/>
-          <w:color w:val="8496B0"/>
+          <w:color w:val="000000"/>
           <w:position w:val="0"/>
           <w:sz w:val="20"/>
           <w:sz w:val="20"/>
@@ -8716,7 +8177,7 @@
           <w:dstrike w:val="false"/>
           <w:color w:val="8496B0"/>
           <w:position w:val="0"/>
-          <w:sz w:val="24"/>
+          <w:sz w:val="20"/>
           <w:sz w:val="20"/>
           <w:szCs w:val="20"/>
           <w:u w:val="none"/>
@@ -8725,75 +8186,18 @@
       </w:pPr>
       <w:r>
         <w:rPr>
-          <w:rFonts w:eastAsia="Calibri" w:cs="Calibri"/>
-          <w:b w:val="false"/>
-          <w:i/>
+          <w:rFonts w:ascii="Calibri;sans-serif" w:hAnsi="Calibri;sans-serif"/>
+          <w:b w:val="false"/>
+          <w:i w:val="false"/>
           <w:caps w:val="false"/>
           <w:smallCaps w:val="false"/>
           <w:strike w:val="false"/>
           <w:dstrike w:val="false"/>
-          <w:color w:val="8496B0"/>
-          <w:position w:val="0"/>
-          <w:sz w:val="20"/>
-          <w:sz w:val="20"/>
-          <w:szCs w:val="20"/>
-          <w:u w:val="none"/>
-          <w:shd w:fill="auto" w:val="clear"/>
-          <w:vertAlign w:val="baseline"/>
-        </w:rPr>
-        <w:t>Τεκμηρίωση απαιτήσεων ασφαλείας</w:t>
-      </w:r>
-    </w:p>
-    <w:p>
-      <w:pPr>
-        <w:pStyle w:val="TextBody"/>
-        <w:widowControl/>
-        <w:pBdr/>
-        <w:shd w:val="clear" w:fill="auto"/>
-        <w:spacing w:lineRule="auto" w:line="240" w:before="120" w:after="0"/>
-        <w:ind w:left="0" w:right="0" w:hanging="0"/>
-        <w:jc w:val="left"/>
-        <w:rPr>
-          <w:rFonts w:ascii="Calibri" w:hAnsi="Calibri" w:eastAsia="Calibri" w:cs="Calibri"/>
-          <w:b w:val="false"/>
-          <w:b w:val="false"/>
-          <w:i/>
-          <w:i/>
-          <w:caps w:val="false"/>
-          <w:smallCaps w:val="false"/>
-          <w:strike w:val="false"/>
-          <w:dstrike w:val="false"/>
-          <w:color w:val="8496B0"/>
-          <w:position w:val="0"/>
-          <w:sz w:val="20"/>
-          <w:sz w:val="20"/>
-          <w:szCs w:val="20"/>
-          <w:u w:val="none"/>
-          <w:vertAlign w:val="baseline"/>
-        </w:rPr>
-      </w:pPr>
-      <w:bookmarkStart w:id="4" w:name="docs-internal-guid-3df4fbdc-7fff-8a4b-df"/>
-      <w:bookmarkEnd w:id="4"/>
-      <w:r>
-        <w:rPr>
-          <w:rFonts w:eastAsia="Calibri" w:cs="Calibri"/>
-          <w:b w:val="false"/>
-          <w:i/>
-          <w:caps w:val="false"/>
-          <w:smallCaps w:val="false"/>
-          <w:strike w:val="false"/>
-          <w:dstrike w:val="false"/>
-          <w:color w:val="8496B0"/>
-          <w:position w:val="0"/>
-          <w:sz w:val="20"/>
-          <w:sz w:val="20"/>
-          <w:szCs w:val="20"/>
+          <w:color w:val="000000"/>
+          <w:sz w:val="20"/>
           <w:u w:val="none"/>
           <w:effect w:val="none"/>
-          <w:shd w:fill="auto" w:val="clear"/>
-          <w:vertAlign w:val="baseline"/>
-        </w:rPr>
-        <w:t>Απαιτούνται:</w:t>
+        </w:rPr>
       </w:r>
     </w:p>
     <w:p>
@@ -9126,26 +8530,7 @@
         </w:rPr>
       </w:pPr>
       <w:r>
-        <w:rPr>
-          <w:rFonts w:eastAsia="Calibri" w:cs="Calibri"/>
-          <w:b w:val="false"/>
-          <w:i/>
-          <w:iCs w:val="false"/>
-          <w:caps w:val="false"/>
-          <w:smallCaps w:val="false"/>
-          <w:strike w:val="false"/>
-          <w:dstrike w:val="false"/>
-          <w:color w:val="8496B0"/>
-          <w:position w:val="0"/>
-          <w:sz w:val="20"/>
-          <w:sz w:val="20"/>
-          <w:szCs w:val="20"/>
-          <w:u w:val="none"/>
-          <w:shd w:fill="auto" w:val="clear"/>
-          <w:vertAlign w:val="baseline"/>
-          <w:lang w:val="en-US"/>
-        </w:rPr>
-        <w:t>Τεκμηρίωση απαιτήσεων συντήρησης</w:t>
+        <w:rPr/>
       </w:r>
     </w:p>
     <w:p>
@@ -9174,8 +8559,8 @@
           <w:effect w:val="none"/>
         </w:rPr>
       </w:pPr>
-      <w:bookmarkStart w:id="5" w:name="docs-internal-guid-ca8cd0e5-7fff-3c30-61"/>
-      <w:bookmarkEnd w:id="5"/>
+      <w:bookmarkStart w:id="4" w:name="docs-internal-guid-ca8cd0e5-7fff-3c30-61"/>
+      <w:bookmarkEnd w:id="4"/>
       <w:r>
         <w:rPr>
           <w:rFonts w:ascii="Calibri;sans-serif" w:hAnsi="Calibri;sans-serif"/>
@@ -9219,8 +8604,8 @@
           <w:effect w:val="none"/>
         </w:rPr>
       </w:pPr>
-      <w:bookmarkStart w:id="6" w:name="docs-internal-guid-289df56f-7fff-4d49-4c"/>
-      <w:bookmarkEnd w:id="6"/>
+      <w:bookmarkStart w:id="5" w:name="docs-internal-guid-289df56f-7fff-4d49-4c"/>
+      <w:bookmarkEnd w:id="5"/>
       <w:r>
         <w:rPr>
           <w:rFonts w:ascii="Calibri;sans-serif" w:hAnsi="Calibri;sans-serif"/>
@@ -9388,7 +8773,7 @@
         <w:sz w:val="18"/>
         <w:szCs w:val="18"/>
       </w:rPr>
-      <w:t>23</w:t>
+      <w:t>22</w:t>
     </w:r>
     <w:r>
       <w:rPr>
@@ -9430,7 +8815,7 @@
         <w:sz w:val="18"/>
         <w:szCs w:val="18"/>
       </w:rPr>
-      <w:t>26</w:t>
+      <w:t>25</w:t>
     </w:r>
     <w:r>
       <w:rPr>

</xml_diff>